<commit_message>
first merge to final milestone2 document
</commit_message>
<xml_diff>
--- a/documentation/milestone2/08_api_endpoints.docx
+++ b/documentation/milestone2/08_api_endpoints.docx
@@ -4,7 +4,7 @@
   <w:body>
     <w:p>
       <w:pPr>
-        <w:pStyle w:val="Listenabsatz"/>
+        <w:pStyle w:val="ListParagraph"/>
         <w:numPr>
           <w:ilvl w:val="0"/>
           <w:numId w:val="2"/>
@@ -110,7 +110,7 @@
     </w:p>
     <w:tbl>
       <w:tblPr>
-        <w:tblStyle w:val="Tabellenraster"/>
+        <w:tblStyle w:val="TableGrid"/>
         <w:tblW w:w="0" w:type="auto"/>
         <w:tblLook w:val="04A0" w:firstRow="1" w:lastRow="0" w:firstColumn="1" w:lastColumn="0" w:noHBand="0" w:noVBand="1"/>
       </w:tblPr>
@@ -631,19 +631,12 @@
           <w:b/>
           <w:sz w:val="24"/>
         </w:rPr>
-        <w:t>Offer</w:t>
-      </w:r>
-      <w:r>
-        <w:rPr>
-          <w:b/>
-          <w:sz w:val="24"/>
-        </w:rPr>
-        <w:t xml:space="preserve"> related endpoints</w:t>
+        <w:t>Offer related endpoints</w:t>
       </w:r>
     </w:p>
     <w:tbl>
       <w:tblPr>
-        <w:tblStyle w:val="Tabellenraster"/>
+        <w:tblStyle w:val="TableGrid"/>
         <w:tblW w:w="0" w:type="auto"/>
         <w:tblLook w:val="04A0" w:firstRow="1" w:lastRow="0" w:firstColumn="1" w:lastColumn="0" w:noHBand="0" w:noVBand="1"/>
       </w:tblPr>
@@ -839,14 +832,7 @@
                 <w:sz w:val="24"/>
                 <w:szCs w:val="24"/>
               </w:rPr>
-              <w:t>/</w:t>
-            </w:r>
-            <w:r>
-              <w:rPr>
-                <w:sz w:val="24"/>
-                <w:szCs w:val="24"/>
-              </w:rPr>
-              <w:t>offers/recent</w:t>
+              <w:t>/offers/recent</w:t>
             </w:r>
           </w:p>
         </w:tc>
@@ -910,14 +896,7 @@
                 <w:sz w:val="24"/>
                 <w:szCs w:val="24"/>
               </w:rPr>
-              <w:t>/api/</w:t>
-            </w:r>
-            <w:r>
-              <w:rPr>
-                <w:sz w:val="24"/>
-                <w:szCs w:val="24"/>
-              </w:rPr>
-              <w:t>offers/:id</w:t>
+              <w:t>/api/offers/:id</w:t>
             </w:r>
           </w:p>
         </w:tc>
@@ -983,14 +962,7 @@
                 <w:sz w:val="24"/>
                 <w:szCs w:val="24"/>
               </w:rPr>
-              <w:t>/api/</w:t>
-            </w:r>
-            <w:r>
-              <w:rPr>
-                <w:sz w:val="24"/>
-                <w:szCs w:val="24"/>
-              </w:rPr>
-              <w:t>offers</w:t>
+              <w:t>/api/offers</w:t>
             </w:r>
           </w:p>
         </w:tc>
@@ -1071,14 +1043,7 @@
                 <w:sz w:val="24"/>
                 <w:szCs w:val="24"/>
               </w:rPr>
-              <w:t>/api/</w:t>
-            </w:r>
-            <w:r>
-              <w:rPr>
-                <w:sz w:val="24"/>
-                <w:szCs w:val="24"/>
-              </w:rPr>
-              <w:t>offers/:id</w:t>
+              <w:t>/api/offers/:id</w:t>
             </w:r>
           </w:p>
         </w:tc>
@@ -1099,28 +1064,14 @@
                 <w:sz w:val="24"/>
                 <w:szCs w:val="24"/>
               </w:rPr>
-              <w:t xml:space="preserve">Manipulate </w:t>
-            </w:r>
-            <w:r>
-              <w:rPr>
-                <w:sz w:val="24"/>
-                <w:szCs w:val="24"/>
-              </w:rPr>
-              <w:t xml:space="preserve">the data of the offer with given :id </w:t>
-            </w:r>
-            <w:r>
-              <w:rPr>
-                <w:sz w:val="24"/>
-                <w:szCs w:val="24"/>
-              </w:rPr>
-              <w:t>with given JSON data in the body</w:t>
-            </w:r>
-            <w:r>
-              <w:rPr>
-                <w:sz w:val="24"/>
-                <w:szCs w:val="24"/>
-              </w:rPr>
-              <w:t xml:space="preserve"> </w:t>
+              <w:t xml:space="preserve">Manipulate the data of the offer with given :id </w:t>
+            </w:r>
+            <w:r>
+              <w:rPr>
+                <w:sz w:val="24"/>
+                <w:szCs w:val="24"/>
+              </w:rPr>
+              <w:t xml:space="preserve">with given JSON data in the body </w:t>
             </w:r>
             <w:r>
               <w:rPr>
@@ -1196,21 +1147,7 @@
                 <w:sz w:val="24"/>
                 <w:szCs w:val="24"/>
               </w:rPr>
-              <w:t>/api/</w:t>
-            </w:r>
-            <w:r>
-              <w:rPr>
-                <w:sz w:val="24"/>
-                <w:szCs w:val="24"/>
-              </w:rPr>
-              <w:t>offers</w:t>
-            </w:r>
-            <w:r>
-              <w:rPr>
-                <w:sz w:val="24"/>
-                <w:szCs w:val="24"/>
-              </w:rPr>
-              <w:t>/:id</w:t>
+              <w:t>/api/offers/:id</w:t>
             </w:r>
           </w:p>
         </w:tc>
@@ -1231,14 +1168,7 @@
                 <w:sz w:val="24"/>
                 <w:szCs w:val="24"/>
               </w:rPr>
-              <w:t>Delete</w:t>
-            </w:r>
-            <w:r>
-              <w:rPr>
-                <w:sz w:val="24"/>
-                <w:szCs w:val="24"/>
-              </w:rPr>
-              <w:t xml:space="preserve"> the offer with given :id und the prerequisite that the offer is owned by the currently logged in user</w:t>
+              <w:t>Delete the offer with given :id und the prerequisite that the offer is owned by the currently logged in user</w:t>
             </w:r>
           </w:p>
         </w:tc>
@@ -1525,6 +1455,75 @@
             </w:r>
           </w:p>
         </w:tc>
+      </w:tr>
+      <w:tr>
+        <w:tc>
+          <w:tcPr>
+            <w:tcW w:w="1017" w:type="dxa"/>
+            <w:shd w:val="clear" w:color="auto" w:fill="FFFFFF" w:themeFill="background1"/>
+          </w:tcPr>
+          <w:p>
+            <w:pPr>
+              <w:rPr>
+                <w:b/>
+                <w:sz w:val="24"/>
+                <w:szCs w:val="24"/>
+              </w:rPr>
+            </w:pPr>
+            <w:r>
+              <w:rPr>
+                <w:b/>
+                <w:sz w:val="24"/>
+                <w:szCs w:val="24"/>
+              </w:rPr>
+              <w:t>GET</w:t>
+            </w:r>
+          </w:p>
+        </w:tc>
+        <w:tc>
+          <w:tcPr>
+            <w:tcW w:w="3946" w:type="dxa"/>
+            <w:shd w:val="clear" w:color="auto" w:fill="FFFFFF" w:themeFill="background1"/>
+          </w:tcPr>
+          <w:p>
+            <w:pPr>
+              <w:rPr>
+                <w:sz w:val="24"/>
+                <w:szCs w:val="24"/>
+              </w:rPr>
+            </w:pPr>
+            <w:r>
+              <w:rPr>
+                <w:sz w:val="24"/>
+                <w:szCs w:val="24"/>
+              </w:rPr>
+              <w:t>/api/tags</w:t>
+            </w:r>
+          </w:p>
+        </w:tc>
+        <w:tc>
+          <w:tcPr>
+            <w:tcW w:w="4099" w:type="dxa"/>
+            <w:shd w:val="clear" w:color="auto" w:fill="FFFFFF" w:themeFill="background1"/>
+          </w:tcPr>
+          <w:p>
+            <w:pPr>
+              <w:rPr>
+                <w:sz w:val="24"/>
+                <w:szCs w:val="24"/>
+              </w:rPr>
+            </w:pPr>
+            <w:r>
+              <w:rPr>
+                <w:sz w:val="24"/>
+                <w:szCs w:val="24"/>
+              </w:rPr>
+              <w:t>Get a list of all available tags for filtering</w:t>
+            </w:r>
+          </w:p>
+        </w:tc>
+        <w:bookmarkStart w:id="0" w:name="_GoBack"/>
+        <w:bookmarkEnd w:id="0"/>
       </w:tr>
     </w:tbl>
     <w:p>
@@ -1548,19 +1547,12 @@
           <w:b/>
           <w:sz w:val="24"/>
         </w:rPr>
-        <w:t>File upload</w:t>
-      </w:r>
-      <w:r>
-        <w:rPr>
-          <w:b/>
-          <w:sz w:val="24"/>
-        </w:rPr>
-        <w:t xml:space="preserve"> related endpoints</w:t>
+        <w:t>File upload related endpoints</w:t>
       </w:r>
     </w:p>
     <w:tbl>
       <w:tblPr>
-        <w:tblStyle w:val="Tabellenraster"/>
+        <w:tblStyle w:val="TableGrid"/>
         <w:tblW w:w="0" w:type="auto"/>
         <w:tblLook w:val="04A0" w:firstRow="1" w:lastRow="0" w:firstColumn="1" w:lastColumn="0" w:noHBand="0" w:noVBand="1"/>
       </w:tblPr>
@@ -1683,14 +1675,7 @@
                 <w:sz w:val="24"/>
                 <w:szCs w:val="24"/>
               </w:rPr>
-              <w:t>/</w:t>
-            </w:r>
-            <w:r>
-              <w:rPr>
-                <w:sz w:val="24"/>
-                <w:szCs w:val="24"/>
-              </w:rPr>
-              <w:t>files</w:t>
+              <w:t>/files</w:t>
             </w:r>
           </w:p>
         </w:tc>
@@ -1754,14 +1739,7 @@
                 <w:sz w:val="24"/>
                 <w:szCs w:val="24"/>
               </w:rPr>
-              <w:t>/</w:t>
-            </w:r>
-            <w:r>
-              <w:rPr>
-                <w:sz w:val="24"/>
-                <w:szCs w:val="24"/>
-              </w:rPr>
-              <w:t>uploads/:filename</w:t>
+              <w:t>/uploads/:filename</w:t>
             </w:r>
           </w:p>
         </w:tc>
@@ -1862,8 +1840,6 @@
           <w:sz w:val="32"/>
         </w:rPr>
       </w:pPr>
-      <w:bookmarkStart w:id="0" w:name="_GoBack"/>
-      <w:bookmarkEnd w:id="0"/>
     </w:p>
     <w:sectPr>
       <w:pgSz w:w="11906" w:h="16838"/>
@@ -2645,18 +2621,18 @@
     <w:lsdException w:name="Smart Hyperlink" w:semiHidden="1" w:unhideWhenUsed="1"/>
     <w:lsdException w:name="Hashtag" w:semiHidden="1" w:unhideWhenUsed="1"/>
   </w:latentStyles>
-  <w:style w:type="paragraph" w:default="1" w:styleId="Standard">
+  <w:style w:type="paragraph" w:default="1" w:styleId="Normal">
     <w:name w:val="Normal"/>
     <w:qFormat/>
     <w:rPr>
       <w:lang w:val="en-US"/>
     </w:rPr>
   </w:style>
-  <w:style w:type="paragraph" w:styleId="berschrift1">
+  <w:style w:type="paragraph" w:styleId="Heading1">
     <w:name w:val="heading 1"/>
-    <w:basedOn w:val="Standard"/>
-    <w:next w:val="Standard"/>
-    <w:link w:val="berschrift1Zchn"/>
+    <w:basedOn w:val="Normal"/>
+    <w:next w:val="Normal"/>
+    <w:link w:val="Heading1Char"/>
     <w:uiPriority w:val="9"/>
     <w:qFormat/>
     <w:rsid w:val="0091151E"/>
@@ -2673,13 +2649,13 @@
       <w:szCs w:val="32"/>
     </w:rPr>
   </w:style>
-  <w:style w:type="character" w:default="1" w:styleId="Absatz-Standardschriftart">
+  <w:style w:type="character" w:default="1" w:styleId="DefaultParagraphFont">
     <w:name w:val="Default Paragraph Font"/>
     <w:uiPriority w:val="1"/>
     <w:semiHidden/>
     <w:unhideWhenUsed/>
   </w:style>
-  <w:style w:type="table" w:default="1" w:styleId="NormaleTabelle">
+  <w:style w:type="table" w:default="1" w:styleId="TableNormal">
     <w:name w:val="Normal Table"/>
     <w:uiPriority w:val="99"/>
     <w:semiHidden/>
@@ -2694,16 +2670,16 @@
       </w:tblCellMar>
     </w:tblPr>
   </w:style>
-  <w:style w:type="numbering" w:default="1" w:styleId="KeineListe">
+  <w:style w:type="numbering" w:default="1" w:styleId="NoList">
     <w:name w:val="No List"/>
     <w:uiPriority w:val="99"/>
     <w:semiHidden/>
     <w:unhideWhenUsed/>
   </w:style>
-  <w:style w:type="character" w:customStyle="1" w:styleId="berschrift1Zchn">
-    <w:name w:val="Überschrift 1 Zchn"/>
-    <w:basedOn w:val="Absatz-Standardschriftart"/>
-    <w:link w:val="berschrift1"/>
+  <w:style w:type="character" w:customStyle="1" w:styleId="Heading1Char">
+    <w:name w:val="Heading 1 Char"/>
+    <w:basedOn w:val="DefaultParagraphFont"/>
+    <w:link w:val="Heading1"/>
     <w:uiPriority w:val="9"/>
     <w:rsid w:val="0091151E"/>
     <w:rPr>
@@ -2713,9 +2689,9 @@
       <w:szCs w:val="32"/>
     </w:rPr>
   </w:style>
-  <w:style w:type="paragraph" w:styleId="Listenabsatz">
+  <w:style w:type="paragraph" w:styleId="ListParagraph">
     <w:name w:val="List Paragraph"/>
-    <w:basedOn w:val="Standard"/>
+    <w:basedOn w:val="Normal"/>
     <w:uiPriority w:val="34"/>
     <w:qFormat/>
     <w:rsid w:val="0091151E"/>
@@ -2724,10 +2700,10 @@
       <w:contextualSpacing/>
     </w:pPr>
   </w:style>
-  <w:style w:type="paragraph" w:styleId="Endnotentext">
+  <w:style w:type="paragraph" w:styleId="EndnoteText">
     <w:name w:val="endnote text"/>
-    <w:basedOn w:val="Standard"/>
-    <w:link w:val="EndnotentextZchn"/>
+    <w:basedOn w:val="Normal"/>
+    <w:link w:val="EndnoteTextChar"/>
     <w:uiPriority w:val="99"/>
     <w:semiHidden/>
     <w:unhideWhenUsed/>
@@ -2740,10 +2716,10 @@
       <w:szCs w:val="20"/>
     </w:rPr>
   </w:style>
-  <w:style w:type="character" w:customStyle="1" w:styleId="EndnotentextZchn">
-    <w:name w:val="Endnotentext Zchn"/>
-    <w:basedOn w:val="Absatz-Standardschriftart"/>
-    <w:link w:val="Endnotentext"/>
+  <w:style w:type="character" w:customStyle="1" w:styleId="EndnoteTextChar">
+    <w:name w:val="Endnote Text Char"/>
+    <w:basedOn w:val="DefaultParagraphFont"/>
+    <w:link w:val="EndnoteText"/>
     <w:uiPriority w:val="99"/>
     <w:semiHidden/>
     <w:rsid w:val="00C1062D"/>
@@ -2753,9 +2729,9 @@
       <w:lang w:val="en-US"/>
     </w:rPr>
   </w:style>
-  <w:style w:type="character" w:styleId="Endnotenzeichen">
+  <w:style w:type="character" w:styleId="EndnoteReference">
     <w:name w:val="endnote reference"/>
-    <w:basedOn w:val="Absatz-Standardschriftart"/>
+    <w:basedOn w:val="DefaultParagraphFont"/>
     <w:uiPriority w:val="99"/>
     <w:semiHidden/>
     <w:unhideWhenUsed/>
@@ -2764,10 +2740,10 @@
       <w:vertAlign w:val="superscript"/>
     </w:rPr>
   </w:style>
-  <w:style w:type="paragraph" w:styleId="Funotentext">
+  <w:style w:type="paragraph" w:styleId="FootnoteText">
     <w:name w:val="footnote text"/>
-    <w:basedOn w:val="Standard"/>
-    <w:link w:val="FunotentextZchn"/>
+    <w:basedOn w:val="Normal"/>
+    <w:link w:val="FootnoteTextChar"/>
     <w:uiPriority w:val="99"/>
     <w:semiHidden/>
     <w:unhideWhenUsed/>
@@ -2780,10 +2756,10 @@
       <w:szCs w:val="20"/>
     </w:rPr>
   </w:style>
-  <w:style w:type="character" w:customStyle="1" w:styleId="FunotentextZchn">
-    <w:name w:val="Fußnotentext Zchn"/>
-    <w:basedOn w:val="Absatz-Standardschriftart"/>
-    <w:link w:val="Funotentext"/>
+  <w:style w:type="character" w:customStyle="1" w:styleId="FootnoteTextChar">
+    <w:name w:val="Footnote Text Char"/>
+    <w:basedOn w:val="DefaultParagraphFont"/>
+    <w:link w:val="FootnoteText"/>
     <w:uiPriority w:val="99"/>
     <w:semiHidden/>
     <w:rsid w:val="00C1062D"/>
@@ -2793,9 +2769,9 @@
       <w:lang w:val="en-US"/>
     </w:rPr>
   </w:style>
-  <w:style w:type="character" w:styleId="Funotenzeichen">
+  <w:style w:type="character" w:styleId="FootnoteReference">
     <w:name w:val="footnote reference"/>
-    <w:basedOn w:val="Absatz-Standardschriftart"/>
+    <w:basedOn w:val="DefaultParagraphFont"/>
     <w:uiPriority w:val="99"/>
     <w:semiHidden/>
     <w:unhideWhenUsed/>
@@ -2806,7 +2782,7 @@
   </w:style>
   <w:style w:type="character" w:styleId="Hyperlink">
     <w:name w:val="Hyperlink"/>
-    <w:basedOn w:val="Absatz-Standardschriftart"/>
+    <w:basedOn w:val="DefaultParagraphFont"/>
     <w:uiPriority w:val="99"/>
     <w:unhideWhenUsed/>
     <w:rsid w:val="00C1062D"/>
@@ -2815,9 +2791,9 @@
       <w:u w:val="single"/>
     </w:rPr>
   </w:style>
-  <w:style w:type="paragraph" w:styleId="StandardWeb">
+  <w:style w:type="paragraph" w:styleId="NormalWeb">
     <w:name w:val="Normal (Web)"/>
-    <w:basedOn w:val="Standard"/>
+    <w:basedOn w:val="Normal"/>
     <w:uiPriority w:val="99"/>
     <w:semiHidden/>
     <w:unhideWhenUsed/>
@@ -2832,7 +2808,7 @@
       <w:lang w:val="de-DE" w:eastAsia="de-DE"/>
     </w:rPr>
   </w:style>
-  <w:style w:type="paragraph" w:styleId="KeinLeerraum">
+  <w:style w:type="paragraph" w:styleId="NoSpacing">
     <w:name w:val="No Spacing"/>
     <w:uiPriority w:val="1"/>
     <w:qFormat/>
@@ -2844,9 +2820,9 @@
       <w:lang w:val="en-US"/>
     </w:rPr>
   </w:style>
-  <w:style w:type="table" w:styleId="Tabellenraster">
+  <w:style w:type="table" w:styleId="TableGrid">
     <w:name w:val="Table Grid"/>
-    <w:basedOn w:val="NormaleTabelle"/>
+    <w:basedOn w:val="TableNormal"/>
     <w:uiPriority w:val="39"/>
     <w:rsid w:val="00B75528"/>
     <w:pPr>
@@ -3166,7 +3142,7 @@
 </file>
 
 <file path=customXml/itemProps1.xml><?xml version="1.0" encoding="utf-8"?>
-<ds:datastoreItem xmlns:ds="http://schemas.openxmlformats.org/officeDocument/2006/customXml" ds:itemID="{2712CD4E-5D2E-44E4-84D9-334428C3E295}">
+<ds:datastoreItem xmlns:ds="http://schemas.openxmlformats.org/officeDocument/2006/customXml" ds:itemID="{2E1C21B4-F70D-4008-A3DD-109D69AE6C94}">
   <ds:schemaRefs>
     <ds:schemaRef ds:uri="http://schemas.openxmlformats.org/officeDocument/2006/bibliography"/>
   </ds:schemaRefs>

</xml_diff>